<commit_message>
Creación de modelo y proyecto symfony
Creación del modelos de la base de datos
Agregación de archivo .gitignore
Agregación de archivo de especificaciones
Creación y configuración del proyecto en symfony de quinielaEnLinea
</commit_message>
<xml_diff>
--- a/Especificaciones.docx
+++ b/Especificaciones.docx
@@ -3,9 +3,609 @@
 <w:document xmlns:wpc="http://schemas.microsoft.com/office/word/2010/wordprocessingCanvas" xmlns:mo="http://schemas.microsoft.com/office/mac/office/2008/main" xmlns:mc="http://schemas.openxmlformats.org/markup-compatibility/2006" xmlns:mv="urn:schemas-microsoft-com:mac:vml" xmlns:o="urn:schemas-microsoft-com:office:office" xmlns:r="http://schemas.openxmlformats.org/officeDocument/2006/relationships" xmlns:m="http://schemas.openxmlformats.org/officeDocument/2006/math" xmlns:v="urn:schemas-microsoft-com:vml" xmlns:wp14="http://schemas.microsoft.com/office/word/2010/wordprocessingDrawing" xmlns:wp="http://schemas.openxmlformats.org/drawingml/2006/wordprocessingDrawing" xmlns:w10="urn:schemas-microsoft-com:office:word" xmlns:w="http://schemas.openxmlformats.org/wordprocessingml/2006/main" xmlns:w14="http://schemas.microsoft.com/office/word/2010/wordml" xmlns:wpg="http://schemas.microsoft.com/office/word/2010/wordprocessingGroup" xmlns:wpi="http://schemas.microsoft.com/office/word/2010/wordprocessingInk" xmlns:wne="http://schemas.microsoft.com/office/word/2006/wordml" xmlns:wps="http://schemas.microsoft.com/office/word/2010/wordprocessingShape" mc:Ignorable="w14 wp14">
   <w:body>
     <w:p>
+      <w:pPr>
+        <w:pStyle w:val="Ttulo1"/>
+      </w:pPr>
+      <w:r>
+        <w:t>Especificaciones de Quiniela en Línea</w:t>
+      </w:r>
+    </w:p>
+    <w:p/>
+    <w:p>
+      <w:pPr>
+        <w:pStyle w:val="Ttulo2"/>
+      </w:pPr>
+      <w:r>
+        <w:t>REGLAS DE LA QUINIELA</w:t>
+      </w:r>
+    </w:p>
+    <w:p/>
+    <w:tbl>
+      <w:tblPr>
+        <w:tblW w:w="8662" w:type="dxa"/>
+        <w:tblInd w:w="55" w:type="dxa"/>
+        <w:tblCellMar>
+          <w:left w:w="70" w:type="dxa"/>
+          <w:right w:w="70" w:type="dxa"/>
+        </w:tblCellMar>
+        <w:tblLook w:val="04A0" w:firstRow="1" w:lastRow="0" w:firstColumn="1" w:lastColumn="0" w:noHBand="0" w:noVBand="1"/>
+      </w:tblPr>
+      <w:tblGrid>
+        <w:gridCol w:w="8662"/>
+      </w:tblGrid>
+      <w:tr>
+        <w:trPr>
+          <w:trHeight w:val="320"/>
+        </w:trPr>
+        <w:tc>
+          <w:tcPr>
+            <w:tcW w:w="8662" w:type="dxa"/>
+            <w:tcBorders>
+              <w:top w:val="nil"/>
+              <w:left w:val="nil"/>
+              <w:bottom w:val="nil"/>
+              <w:right w:val="nil"/>
+            </w:tcBorders>
+            <w:shd w:val="clear" w:color="auto" w:fill="auto"/>
+            <w:noWrap/>
+            <w:vAlign w:val="bottom"/>
+            <w:hideMark/>
+          </w:tcPr>
+          <w:p>
+            <w:pPr>
+              <w:pStyle w:val="Prrafodelista"/>
+              <w:numPr>
+                <w:ilvl w:val="0"/>
+                <w:numId w:val="2"/>
+              </w:numPr>
+            </w:pPr>
+            <w:r>
+              <w:t>Quien le atine al marcador exacto</w:t>
+            </w:r>
+            <w:r>
+              <w:t xml:space="preserve"> en la quiniela</w:t>
+            </w:r>
+            <w:r>
+              <w:t>, gana 3 puntos</w:t>
+            </w:r>
+            <w:r>
+              <w:t>.</w:t>
+            </w:r>
+          </w:p>
+        </w:tc>
+      </w:tr>
+      <w:tr>
+        <w:trPr>
+          <w:trHeight w:val="320"/>
+        </w:trPr>
+        <w:tc>
+          <w:tcPr>
+            <w:tcW w:w="8662" w:type="dxa"/>
+            <w:tcBorders>
+              <w:top w:val="nil"/>
+              <w:left w:val="nil"/>
+              <w:bottom w:val="nil"/>
+              <w:right w:val="nil"/>
+            </w:tcBorders>
+            <w:shd w:val="clear" w:color="auto" w:fill="auto"/>
+            <w:noWrap/>
+            <w:vAlign w:val="bottom"/>
+            <w:hideMark/>
+          </w:tcPr>
+          <w:p>
+            <w:pPr>
+              <w:pStyle w:val="Prrafodelista"/>
+              <w:numPr>
+                <w:ilvl w:val="0"/>
+                <w:numId w:val="2"/>
+              </w:numPr>
+            </w:pPr>
+            <w:r>
+              <w:t>Quien le atine al ganador o empate</w:t>
+            </w:r>
+            <w:r>
+              <w:t xml:space="preserve"> en la quiniela</w:t>
+            </w:r>
+            <w:r>
+              <w:t>, pero no al marcador, es 1 punto</w:t>
+            </w:r>
+            <w:r>
+              <w:t>.</w:t>
+            </w:r>
+          </w:p>
+        </w:tc>
+      </w:tr>
+      <w:tr>
+        <w:trPr>
+          <w:trHeight w:val="320"/>
+        </w:trPr>
+        <w:tc>
+          <w:tcPr>
+            <w:tcW w:w="8662" w:type="dxa"/>
+            <w:tcBorders>
+              <w:top w:val="nil"/>
+              <w:left w:val="nil"/>
+              <w:bottom w:val="nil"/>
+              <w:right w:val="nil"/>
+            </w:tcBorders>
+            <w:shd w:val="clear" w:color="auto" w:fill="auto"/>
+            <w:noWrap/>
+            <w:vAlign w:val="bottom"/>
+            <w:hideMark/>
+          </w:tcPr>
+          <w:p>
+            <w:pPr>
+              <w:pStyle w:val="Prrafodelista"/>
+              <w:numPr>
+                <w:ilvl w:val="0"/>
+                <w:numId w:val="2"/>
+              </w:numPr>
+            </w:pPr>
+            <w:r>
+              <w:t>Quien le atine al marcador exacto de 4 juegos ó más</w:t>
+            </w:r>
+            <w:r>
+              <w:t xml:space="preserve"> en la quiniela</w:t>
+            </w:r>
+            <w:r>
+              <w:t>, gana 4 puntos extra</w:t>
+            </w:r>
+            <w:r>
+              <w:t>.</w:t>
+            </w:r>
+          </w:p>
+        </w:tc>
+      </w:tr>
+      <w:tr>
+        <w:trPr>
+          <w:trHeight w:val="320"/>
+        </w:trPr>
+        <w:tc>
+          <w:tcPr>
+            <w:tcW w:w="8662" w:type="dxa"/>
+            <w:tcBorders>
+              <w:top w:val="nil"/>
+              <w:left w:val="nil"/>
+              <w:bottom w:val="nil"/>
+              <w:right w:val="nil"/>
+            </w:tcBorders>
+            <w:shd w:val="clear" w:color="auto" w:fill="auto"/>
+            <w:noWrap/>
+            <w:vAlign w:val="bottom"/>
+            <w:hideMark/>
+          </w:tcPr>
+          <w:p>
+            <w:pPr>
+              <w:pStyle w:val="Prrafodelista"/>
+              <w:numPr>
+                <w:ilvl w:val="0"/>
+                <w:numId w:val="2"/>
+              </w:numPr>
+            </w:pPr>
+            <w:r>
+              <w:t>Quien le atine al marcador exacto de 3 juegos</w:t>
+            </w:r>
+            <w:r>
+              <w:t xml:space="preserve"> en la quiniela</w:t>
+            </w:r>
+            <w:r>
+              <w:t>, gana 2 puntos extra</w:t>
+            </w:r>
+            <w:r>
+              <w:t>.</w:t>
+            </w:r>
+          </w:p>
+        </w:tc>
+      </w:tr>
+      <w:tr>
+        <w:trPr>
+          <w:trHeight w:val="320"/>
+        </w:trPr>
+        <w:tc>
+          <w:tcPr>
+            <w:tcW w:w="8662" w:type="dxa"/>
+            <w:tcBorders>
+              <w:top w:val="nil"/>
+              <w:left w:val="nil"/>
+              <w:bottom w:val="nil"/>
+              <w:right w:val="nil"/>
+            </w:tcBorders>
+            <w:shd w:val="clear" w:color="auto" w:fill="auto"/>
+            <w:noWrap/>
+            <w:vAlign w:val="bottom"/>
+            <w:hideMark/>
+          </w:tcPr>
+          <w:p>
+            <w:pPr>
+              <w:pStyle w:val="Prrafodelista"/>
+              <w:numPr>
+                <w:ilvl w:val="0"/>
+                <w:numId w:val="2"/>
+              </w:numPr>
+            </w:pPr>
+            <w:r>
+              <w:t xml:space="preserve">Cada jornada se tiene que </w:t>
+            </w:r>
+            <w:r>
+              <w:t>elegir</w:t>
+            </w:r>
+            <w:r>
+              <w:t xml:space="preserve"> un juego de puntos dobles, es decir, de 6 puntos</w:t>
+            </w:r>
+            <w:r>
+              <w:t xml:space="preserve"> </w:t>
+            </w:r>
+            <w:r>
+              <w:t>que para ganártelos deberás atinarle al marcador exacto del juego seleccionado.</w:t>
+            </w:r>
+          </w:p>
+        </w:tc>
+      </w:tr>
+      <w:tr>
+        <w:trPr>
+          <w:trHeight w:val="320"/>
+        </w:trPr>
+        <w:tc>
+          <w:tcPr>
+            <w:tcW w:w="8662" w:type="dxa"/>
+            <w:tcBorders>
+              <w:top w:val="nil"/>
+              <w:left w:val="nil"/>
+              <w:bottom w:val="nil"/>
+              <w:right w:val="nil"/>
+            </w:tcBorders>
+            <w:shd w:val="clear" w:color="auto" w:fill="auto"/>
+            <w:noWrap/>
+            <w:vAlign w:val="bottom"/>
+            <w:hideMark/>
+          </w:tcPr>
+          <w:p>
+            <w:pPr>
+              <w:pStyle w:val="Prrafodelista"/>
+              <w:numPr>
+                <w:ilvl w:val="0"/>
+                <w:numId w:val="2"/>
+              </w:numPr>
+            </w:pPr>
+            <w:r>
+              <w:t xml:space="preserve">Los equipos que agarres para el partido de puntos dobles, no los podrás </w:t>
+            </w:r>
+          </w:p>
+        </w:tc>
+      </w:tr>
+      <w:tr>
+        <w:trPr>
+          <w:trHeight w:val="320"/>
+        </w:trPr>
+        <w:tc>
+          <w:tcPr>
+            <w:tcW w:w="8662" w:type="dxa"/>
+            <w:tcBorders>
+              <w:top w:val="nil"/>
+              <w:left w:val="nil"/>
+              <w:bottom w:val="nil"/>
+              <w:right w:val="nil"/>
+            </w:tcBorders>
+            <w:shd w:val="clear" w:color="auto" w:fill="auto"/>
+            <w:noWrap/>
+            <w:vAlign w:val="bottom"/>
+            <w:hideMark/>
+          </w:tcPr>
+          <w:p>
+            <w:pPr>
+              <w:pStyle w:val="Prrafodelista"/>
+            </w:pPr>
+            <w:r>
+              <w:t>seleccionar en las siguientes 4 jornadas, es decir, de los que agarres en la J1,</w:t>
+            </w:r>
+          </w:p>
+        </w:tc>
+      </w:tr>
+      <w:tr>
+        <w:trPr>
+          <w:trHeight w:val="320"/>
+        </w:trPr>
+        <w:tc>
+          <w:tcPr>
+            <w:tcW w:w="8662" w:type="dxa"/>
+            <w:tcBorders>
+              <w:top w:val="nil"/>
+              <w:left w:val="nil"/>
+              <w:bottom w:val="nil"/>
+              <w:right w:val="nil"/>
+            </w:tcBorders>
+            <w:shd w:val="clear" w:color="auto" w:fill="auto"/>
+            <w:noWrap/>
+            <w:vAlign w:val="bottom"/>
+            <w:hideMark/>
+          </w:tcPr>
+          <w:p>
+            <w:pPr>
+              <w:pStyle w:val="Prrafodelista"/>
+            </w:pPr>
+            <w:r>
+              <w:t>podrás seleccionar a cualquiera de ellos hasta la J6</w:t>
+            </w:r>
+          </w:p>
+        </w:tc>
+      </w:tr>
+      <w:tr>
+        <w:trPr>
+          <w:trHeight w:val="320"/>
+        </w:trPr>
+        <w:tc>
+          <w:tcPr>
+            <w:tcW w:w="8662" w:type="dxa"/>
+            <w:tcBorders>
+              <w:top w:val="nil"/>
+              <w:left w:val="nil"/>
+              <w:bottom w:val="nil"/>
+              <w:right w:val="nil"/>
+            </w:tcBorders>
+            <w:shd w:val="clear" w:color="auto" w:fill="auto"/>
+            <w:noWrap/>
+            <w:vAlign w:val="bottom"/>
+            <w:hideMark/>
+          </w:tcPr>
+          <w:p>
+            <w:pPr>
+              <w:pStyle w:val="Prrafodelista"/>
+              <w:numPr>
+                <w:ilvl w:val="0"/>
+                <w:numId w:val="2"/>
+              </w:numPr>
+            </w:pPr>
+            <w:r>
+              <w:t>La quiniela es de 30 pesos, de los cuales se separan 10 pesos para el acumulado</w:t>
+            </w:r>
+            <w:r>
+              <w:t xml:space="preserve"> </w:t>
+            </w:r>
+            <w:r>
+              <w:t>y 20 para jugar cada jornada. El acumulado es para los 2 quienes hayan acumulado mas puntos. Se reparte 70% 1er lugar y 30% el segundo lugar</w:t>
+            </w:r>
+            <w:r>
+              <w:t>.</w:t>
+            </w:r>
+          </w:p>
+        </w:tc>
+      </w:tr>
+      <w:tr>
+        <w:trPr>
+          <w:trHeight w:val="320"/>
+        </w:trPr>
+        <w:tc>
+          <w:tcPr>
+            <w:tcW w:w="8662" w:type="dxa"/>
+            <w:tcBorders>
+              <w:top w:val="nil"/>
+              <w:left w:val="nil"/>
+              <w:bottom w:val="nil"/>
+              <w:right w:val="nil"/>
+            </w:tcBorders>
+            <w:shd w:val="clear" w:color="auto" w:fill="auto"/>
+            <w:noWrap/>
+            <w:vAlign w:val="bottom"/>
+            <w:hideMark/>
+          </w:tcPr>
+          <w:p>
+            <w:pPr>
+              <w:pStyle w:val="Prrafodelista"/>
+              <w:numPr>
+                <w:ilvl w:val="0"/>
+                <w:numId w:val="2"/>
+              </w:numPr>
+            </w:pPr>
+            <w:r>
+              <w:t>Los resultados deberán de mandarse a más tardar los viernes antes de las 3pm excepto cuando haya jornada doble, que sería entre semana. Los viernes se mandará la jornada con todos los resultados de los participantes. Quien no alcance a mandar los resultados, se les pondrá marcador 0-0 en todos los juegos y su juego de puntos dobles será el primero de la jornada</w:t>
+            </w:r>
+            <w:r>
+              <w:t xml:space="preserve"> o el segundo si es que los equipos ya habían si elegidos previamente.</w:t>
+            </w:r>
+          </w:p>
+        </w:tc>
+      </w:tr>
+      <w:tr>
+        <w:trPr>
+          <w:trHeight w:val="320"/>
+        </w:trPr>
+        <w:tc>
+          <w:tcPr>
+            <w:tcW w:w="8662" w:type="dxa"/>
+            <w:tcBorders>
+              <w:top w:val="nil"/>
+              <w:left w:val="nil"/>
+              <w:bottom w:val="nil"/>
+              <w:right w:val="nil"/>
+            </w:tcBorders>
+            <w:shd w:val="clear" w:color="auto" w:fill="auto"/>
+            <w:noWrap/>
+            <w:vAlign w:val="bottom"/>
+            <w:hideMark/>
+          </w:tcPr>
+          <w:p>
+            <w:pPr>
+              <w:pStyle w:val="Prrafodelista"/>
+              <w:numPr>
+                <w:ilvl w:val="0"/>
+                <w:numId w:val="2"/>
+              </w:numPr>
+            </w:pPr>
+            <w:r>
+              <w:t>En casos de empate en puntos, el criterio para desempatar será quien le haya atinado a mas juegos en sus marcadores exactos, y si persiste el empate, será quien la haya</w:t>
+            </w:r>
+            <w:r>
+              <w:t xml:space="preserve"> enviado primero </w:t>
+            </w:r>
+            <w:r>
+              <w:t xml:space="preserve">la quiniela en la Web.  </w:t>
+            </w:r>
+            <w:r>
+              <w:rPr>
+                <w:rFonts w:ascii="Calibri" w:eastAsia="Times New Roman" w:hAnsi="Calibri" w:cs="Times New Roman"/>
+                <w:b/>
+                <w:bCs/>
+                <w:i/>
+                <w:iCs/>
+                <w:color w:val="000000"/>
+                <w:sz w:val="22"/>
+                <w:szCs w:val="22"/>
+              </w:rPr>
+              <w:t>Esto para tratar que cada jornada haya un solo ganador</w:t>
+            </w:r>
+          </w:p>
+        </w:tc>
+      </w:tr>
+    </w:tbl>
+    <w:p/>
+    <w:p>
+      <w:pPr>
+        <w:pStyle w:val="Ttulo2"/>
+      </w:pPr>
+      <w:r>
+        <w:t>SOBRE EL RELLENO DE LA QUINIELA</w:t>
+      </w:r>
+    </w:p>
+    <w:p>
+      <w:pPr>
+        <w:pStyle w:val="Prrafodelista"/>
+        <w:numPr>
+          <w:ilvl w:val="0"/>
+          <w:numId w:val="1"/>
+        </w:numPr>
+      </w:pPr>
+      <w:r>
+        <w:t>Poder agregar una quiniela.</w:t>
+      </w:r>
+    </w:p>
+    <w:p>
+      <w:pPr>
+        <w:pStyle w:val="Prrafodelista"/>
+        <w:numPr>
+          <w:ilvl w:val="0"/>
+          <w:numId w:val="1"/>
+        </w:numPr>
+      </w:pPr>
+      <w:r>
+        <w:t xml:space="preserve">Cuando se termina de agregar una quiniela se guarda con la fecha en que guardo. Se puede guardar sin necesidad de rellenar todos los marcadores, pero se considerarán que por defecto el marcador puesto es 0 </w:t>
+      </w:r>
+      <w:proofErr w:type="spellStart"/>
+      <w:r>
+        <w:t>0</w:t>
+      </w:r>
+      <w:proofErr w:type="spellEnd"/>
+      <w:r>
+        <w:t>.</w:t>
+      </w:r>
+    </w:p>
+    <w:p>
+      <w:pPr>
+        <w:pStyle w:val="Prrafodelista"/>
+        <w:numPr>
+          <w:ilvl w:val="0"/>
+          <w:numId w:val="1"/>
+        </w:numPr>
+      </w:pPr>
+      <w:r>
+        <w:t>Sólo se permite guardar una quiniela por jornada y por usuario.</w:t>
+      </w:r>
+    </w:p>
+    <w:p>
+      <w:pPr>
+        <w:pStyle w:val="Prrafodelista"/>
+        <w:numPr>
+          <w:ilvl w:val="0"/>
+          <w:numId w:val="1"/>
+        </w:numPr>
+      </w:pPr>
+      <w:r>
+        <w:t>Cuando se actualice una quiniela se guardará la fecha con la que se actualizó</w:t>
+      </w:r>
+    </w:p>
+    <w:p>
+      <w:pPr>
+        <w:pStyle w:val="Prrafodelista"/>
+        <w:numPr>
+          <w:ilvl w:val="0"/>
+          <w:numId w:val="1"/>
+        </w:numPr>
+      </w:pPr>
+      <w:r>
+        <w:t>Se podrá ver lo puesto en la quiniela pero este modo no modificará la fecha en la que se rellenó.</w:t>
+      </w:r>
+    </w:p>
+    <w:p>
+      <w:pPr>
+        <w:pStyle w:val="Prrafodelista"/>
+        <w:numPr>
+          <w:ilvl w:val="0"/>
+          <w:numId w:val="1"/>
+        </w:numPr>
+      </w:pPr>
+      <w:r>
+        <w:t xml:space="preserve">El usuario podrá ver las jornadas previas </w:t>
+      </w:r>
+      <w:r>
+        <w:t>que ha rellenado pero ya no podrá modificarlas, y podrá rellenar también las futuras.</w:t>
+      </w:r>
+    </w:p>
+    <w:p/>
+    <w:p/>
+    <w:p>
+      <w:pPr>
+        <w:pStyle w:val="Ttulo2"/>
+      </w:pPr>
+      <w:r>
+        <w:t>SOBRE LA TABLA DE POSICIONES</w:t>
+      </w:r>
+    </w:p>
+    <w:p>
+      <w:pPr>
+        <w:pStyle w:val="Ttulo3"/>
+      </w:pPr>
+      <w:r>
+        <w:t>TABLA DE POSICIONES DE JORNADA</w:t>
+      </w:r>
+    </w:p>
+    <w:p>
+      <w:pPr>
+        <w:pStyle w:val="Prrafodelista"/>
+        <w:numPr>
+          <w:ilvl w:val="0"/>
+          <w:numId w:val="3"/>
+        </w:numPr>
+      </w:pPr>
+      <w:r>
+        <w:t>Se mostrará</w:t>
+      </w:r>
+      <w:r>
+        <w:t>n los puntos obtenidos por todos los usuarios según los resultados de los partidos  de la jornada.</w:t>
+      </w:r>
+    </w:p>
+    <w:p>
+      <w:pPr>
+        <w:pStyle w:val="Prrafodelista"/>
+        <w:numPr>
+          <w:ilvl w:val="0"/>
+          <w:numId w:val="3"/>
+        </w:numPr>
+      </w:pPr>
+      <w:r>
+        <w:t>Se ordenarán del de mayor puntos hasta del menor.</w:t>
+      </w:r>
       <w:bookmarkStart w:id="0" w:name="_GoBack"/>
       <w:bookmarkEnd w:id="0"/>
     </w:p>
+    <w:p/>
+    <w:p>
+      <w:pPr>
+        <w:pStyle w:val="Ttulo3"/>
+      </w:pPr>
+      <w:r>
+        <w:t>TABLA DE POSICIONES GENERAL</w:t>
+      </w:r>
+    </w:p>
+    <w:p/>
     <w:sectPr>
       <w:pgSz w:w="12240" w:h="15840"/>
       <w:pgMar w:top="1417" w:right="1701" w:bottom="1417" w:left="1701" w:header="708" w:footer="708" w:gutter="0"/>
@@ -14,6 +614,332 @@
     </w:sectPr>
   </w:body>
 </w:document>
+</file>
+
+<file path=word/numbering.xml><?xml version="1.0" encoding="utf-8"?>
+<w:numbering xmlns:wpc="http://schemas.microsoft.com/office/word/2010/wordprocessingCanvas" xmlns:mo="http://schemas.microsoft.com/office/mac/office/2008/main" xmlns:mc="http://schemas.openxmlformats.org/markup-compatibility/2006" xmlns:mv="urn:schemas-microsoft-com:mac:vml" xmlns:o="urn:schemas-microsoft-com:office:office" xmlns:r="http://schemas.openxmlformats.org/officeDocument/2006/relationships" xmlns:m="http://schemas.openxmlformats.org/officeDocument/2006/math" xmlns:v="urn:schemas-microsoft-com:vml" xmlns:wp14="http://schemas.microsoft.com/office/word/2010/wordprocessingDrawing" xmlns:wp="http://schemas.openxmlformats.org/drawingml/2006/wordprocessingDrawing" xmlns:w10="urn:schemas-microsoft-com:office:word" xmlns:w="http://schemas.openxmlformats.org/wordprocessingml/2006/main" xmlns:w14="http://schemas.microsoft.com/office/word/2010/wordml" xmlns:wpg="http://schemas.microsoft.com/office/word/2010/wordprocessingGroup" xmlns:wpi="http://schemas.microsoft.com/office/word/2010/wordprocessingInk" xmlns:wne="http://schemas.microsoft.com/office/word/2006/wordml" xmlns:wps="http://schemas.microsoft.com/office/word/2010/wordprocessingShape" mc:Ignorable="w14 wp14">
+  <w:abstractNum w:abstractNumId="0">
+    <w:nsid w:val="323545B2"/>
+    <w:multiLevelType w:val="hybridMultilevel"/>
+    <w:tmpl w:val="E30858DE"/>
+    <w:lvl w:ilvl="0" w:tplc="0C0A0001">
+      <w:start w:val="1"/>
+      <w:numFmt w:val="bullet"/>
+      <w:lvlText w:val=""/>
+      <w:lvlJc w:val="left"/>
+      <w:pPr>
+        <w:ind w:left="720" w:hanging="360"/>
+      </w:pPr>
+      <w:rPr>
+        <w:rFonts w:ascii="Symbol" w:hAnsi="Symbol" w:hint="default"/>
+      </w:rPr>
+    </w:lvl>
+    <w:lvl w:ilvl="1" w:tplc="0C0A0003" w:tentative="1">
+      <w:start w:val="1"/>
+      <w:numFmt w:val="bullet"/>
+      <w:lvlText w:val="o"/>
+      <w:lvlJc w:val="left"/>
+      <w:pPr>
+        <w:ind w:left="1440" w:hanging="360"/>
+      </w:pPr>
+      <w:rPr>
+        <w:rFonts w:ascii="Courier New" w:hAnsi="Courier New" w:hint="default"/>
+      </w:rPr>
+    </w:lvl>
+    <w:lvl w:ilvl="2" w:tplc="0C0A0005" w:tentative="1">
+      <w:start w:val="1"/>
+      <w:numFmt w:val="bullet"/>
+      <w:lvlText w:val=""/>
+      <w:lvlJc w:val="left"/>
+      <w:pPr>
+        <w:ind w:left="2160" w:hanging="360"/>
+      </w:pPr>
+      <w:rPr>
+        <w:rFonts w:ascii="Wingdings" w:hAnsi="Wingdings" w:hint="default"/>
+      </w:rPr>
+    </w:lvl>
+    <w:lvl w:ilvl="3" w:tplc="0C0A0001" w:tentative="1">
+      <w:start w:val="1"/>
+      <w:numFmt w:val="bullet"/>
+      <w:lvlText w:val=""/>
+      <w:lvlJc w:val="left"/>
+      <w:pPr>
+        <w:ind w:left="2880" w:hanging="360"/>
+      </w:pPr>
+      <w:rPr>
+        <w:rFonts w:ascii="Symbol" w:hAnsi="Symbol" w:hint="default"/>
+      </w:rPr>
+    </w:lvl>
+    <w:lvl w:ilvl="4" w:tplc="0C0A0003" w:tentative="1">
+      <w:start w:val="1"/>
+      <w:numFmt w:val="bullet"/>
+      <w:lvlText w:val="o"/>
+      <w:lvlJc w:val="left"/>
+      <w:pPr>
+        <w:ind w:left="3600" w:hanging="360"/>
+      </w:pPr>
+      <w:rPr>
+        <w:rFonts w:ascii="Courier New" w:hAnsi="Courier New" w:hint="default"/>
+      </w:rPr>
+    </w:lvl>
+    <w:lvl w:ilvl="5" w:tplc="0C0A0005" w:tentative="1">
+      <w:start w:val="1"/>
+      <w:numFmt w:val="bullet"/>
+      <w:lvlText w:val=""/>
+      <w:lvlJc w:val="left"/>
+      <w:pPr>
+        <w:ind w:left="4320" w:hanging="360"/>
+      </w:pPr>
+      <w:rPr>
+        <w:rFonts w:ascii="Wingdings" w:hAnsi="Wingdings" w:hint="default"/>
+      </w:rPr>
+    </w:lvl>
+    <w:lvl w:ilvl="6" w:tplc="0C0A0001" w:tentative="1">
+      <w:start w:val="1"/>
+      <w:numFmt w:val="bullet"/>
+      <w:lvlText w:val=""/>
+      <w:lvlJc w:val="left"/>
+      <w:pPr>
+        <w:ind w:left="5040" w:hanging="360"/>
+      </w:pPr>
+      <w:rPr>
+        <w:rFonts w:ascii="Symbol" w:hAnsi="Symbol" w:hint="default"/>
+      </w:rPr>
+    </w:lvl>
+    <w:lvl w:ilvl="7" w:tplc="0C0A0003" w:tentative="1">
+      <w:start w:val="1"/>
+      <w:numFmt w:val="bullet"/>
+      <w:lvlText w:val="o"/>
+      <w:lvlJc w:val="left"/>
+      <w:pPr>
+        <w:ind w:left="5760" w:hanging="360"/>
+      </w:pPr>
+      <w:rPr>
+        <w:rFonts w:ascii="Courier New" w:hAnsi="Courier New" w:hint="default"/>
+      </w:rPr>
+    </w:lvl>
+    <w:lvl w:ilvl="8" w:tplc="0C0A0005" w:tentative="1">
+      <w:start w:val="1"/>
+      <w:numFmt w:val="bullet"/>
+      <w:lvlText w:val=""/>
+      <w:lvlJc w:val="left"/>
+      <w:pPr>
+        <w:ind w:left="6480" w:hanging="360"/>
+      </w:pPr>
+      <w:rPr>
+        <w:rFonts w:ascii="Wingdings" w:hAnsi="Wingdings" w:hint="default"/>
+      </w:rPr>
+    </w:lvl>
+  </w:abstractNum>
+  <w:abstractNum w:abstractNumId="1">
+    <w:nsid w:val="5BBE4417"/>
+    <w:multiLevelType w:val="hybridMultilevel"/>
+    <w:tmpl w:val="F84E8CEC"/>
+    <w:lvl w:ilvl="0" w:tplc="0C0A0001">
+      <w:start w:val="1"/>
+      <w:numFmt w:val="bullet"/>
+      <w:lvlText w:val=""/>
+      <w:lvlJc w:val="left"/>
+      <w:pPr>
+        <w:ind w:left="720" w:hanging="360"/>
+      </w:pPr>
+      <w:rPr>
+        <w:rFonts w:ascii="Symbol" w:hAnsi="Symbol" w:hint="default"/>
+      </w:rPr>
+    </w:lvl>
+    <w:lvl w:ilvl="1" w:tplc="0C0A0003" w:tentative="1">
+      <w:start w:val="1"/>
+      <w:numFmt w:val="bullet"/>
+      <w:lvlText w:val="o"/>
+      <w:lvlJc w:val="left"/>
+      <w:pPr>
+        <w:ind w:left="1440" w:hanging="360"/>
+      </w:pPr>
+      <w:rPr>
+        <w:rFonts w:ascii="Courier New" w:hAnsi="Courier New" w:hint="default"/>
+      </w:rPr>
+    </w:lvl>
+    <w:lvl w:ilvl="2" w:tplc="0C0A0005" w:tentative="1">
+      <w:start w:val="1"/>
+      <w:numFmt w:val="bullet"/>
+      <w:lvlText w:val=""/>
+      <w:lvlJc w:val="left"/>
+      <w:pPr>
+        <w:ind w:left="2160" w:hanging="360"/>
+      </w:pPr>
+      <w:rPr>
+        <w:rFonts w:ascii="Wingdings" w:hAnsi="Wingdings" w:hint="default"/>
+      </w:rPr>
+    </w:lvl>
+    <w:lvl w:ilvl="3" w:tplc="0C0A0001" w:tentative="1">
+      <w:start w:val="1"/>
+      <w:numFmt w:val="bullet"/>
+      <w:lvlText w:val=""/>
+      <w:lvlJc w:val="left"/>
+      <w:pPr>
+        <w:ind w:left="2880" w:hanging="360"/>
+      </w:pPr>
+      <w:rPr>
+        <w:rFonts w:ascii="Symbol" w:hAnsi="Symbol" w:hint="default"/>
+      </w:rPr>
+    </w:lvl>
+    <w:lvl w:ilvl="4" w:tplc="0C0A0003" w:tentative="1">
+      <w:start w:val="1"/>
+      <w:numFmt w:val="bullet"/>
+      <w:lvlText w:val="o"/>
+      <w:lvlJc w:val="left"/>
+      <w:pPr>
+        <w:ind w:left="3600" w:hanging="360"/>
+      </w:pPr>
+      <w:rPr>
+        <w:rFonts w:ascii="Courier New" w:hAnsi="Courier New" w:hint="default"/>
+      </w:rPr>
+    </w:lvl>
+    <w:lvl w:ilvl="5" w:tplc="0C0A0005" w:tentative="1">
+      <w:start w:val="1"/>
+      <w:numFmt w:val="bullet"/>
+      <w:lvlText w:val=""/>
+      <w:lvlJc w:val="left"/>
+      <w:pPr>
+        <w:ind w:left="4320" w:hanging="360"/>
+      </w:pPr>
+      <w:rPr>
+        <w:rFonts w:ascii="Wingdings" w:hAnsi="Wingdings" w:hint="default"/>
+      </w:rPr>
+    </w:lvl>
+    <w:lvl w:ilvl="6" w:tplc="0C0A0001" w:tentative="1">
+      <w:start w:val="1"/>
+      <w:numFmt w:val="bullet"/>
+      <w:lvlText w:val=""/>
+      <w:lvlJc w:val="left"/>
+      <w:pPr>
+        <w:ind w:left="5040" w:hanging="360"/>
+      </w:pPr>
+      <w:rPr>
+        <w:rFonts w:ascii="Symbol" w:hAnsi="Symbol" w:hint="default"/>
+      </w:rPr>
+    </w:lvl>
+    <w:lvl w:ilvl="7" w:tplc="0C0A0003" w:tentative="1">
+      <w:start w:val="1"/>
+      <w:numFmt w:val="bullet"/>
+      <w:lvlText w:val="o"/>
+      <w:lvlJc w:val="left"/>
+      <w:pPr>
+        <w:ind w:left="5760" w:hanging="360"/>
+      </w:pPr>
+      <w:rPr>
+        <w:rFonts w:ascii="Courier New" w:hAnsi="Courier New" w:hint="default"/>
+      </w:rPr>
+    </w:lvl>
+    <w:lvl w:ilvl="8" w:tplc="0C0A0005" w:tentative="1">
+      <w:start w:val="1"/>
+      <w:numFmt w:val="bullet"/>
+      <w:lvlText w:val=""/>
+      <w:lvlJc w:val="left"/>
+      <w:pPr>
+        <w:ind w:left="6480" w:hanging="360"/>
+      </w:pPr>
+      <w:rPr>
+        <w:rFonts w:ascii="Wingdings" w:hAnsi="Wingdings" w:hint="default"/>
+      </w:rPr>
+    </w:lvl>
+  </w:abstractNum>
+  <w:abstractNum w:abstractNumId="2">
+    <w:nsid w:val="6CC17B1D"/>
+    <w:multiLevelType w:val="hybridMultilevel"/>
+    <w:tmpl w:val="BC907F9A"/>
+    <w:lvl w:ilvl="0" w:tplc="0C0A000F">
+      <w:start w:val="1"/>
+      <w:numFmt w:val="decimal"/>
+      <w:lvlText w:val="%1."/>
+      <w:lvlJc w:val="left"/>
+      <w:pPr>
+        <w:ind w:left="720" w:hanging="360"/>
+      </w:pPr>
+    </w:lvl>
+    <w:lvl w:ilvl="1" w:tplc="0C0A0019" w:tentative="1">
+      <w:start w:val="1"/>
+      <w:numFmt w:val="lowerLetter"/>
+      <w:lvlText w:val="%2."/>
+      <w:lvlJc w:val="left"/>
+      <w:pPr>
+        <w:ind w:left="1440" w:hanging="360"/>
+      </w:pPr>
+    </w:lvl>
+    <w:lvl w:ilvl="2" w:tplc="0C0A001B" w:tentative="1">
+      <w:start w:val="1"/>
+      <w:numFmt w:val="lowerRoman"/>
+      <w:lvlText w:val="%3."/>
+      <w:lvlJc w:val="right"/>
+      <w:pPr>
+        <w:ind w:left="2160" w:hanging="180"/>
+      </w:pPr>
+    </w:lvl>
+    <w:lvl w:ilvl="3" w:tplc="0C0A000F" w:tentative="1">
+      <w:start w:val="1"/>
+      <w:numFmt w:val="decimal"/>
+      <w:lvlText w:val="%4."/>
+      <w:lvlJc w:val="left"/>
+      <w:pPr>
+        <w:ind w:left="2880" w:hanging="360"/>
+      </w:pPr>
+    </w:lvl>
+    <w:lvl w:ilvl="4" w:tplc="0C0A0019" w:tentative="1">
+      <w:start w:val="1"/>
+      <w:numFmt w:val="lowerLetter"/>
+      <w:lvlText w:val="%5."/>
+      <w:lvlJc w:val="left"/>
+      <w:pPr>
+        <w:ind w:left="3600" w:hanging="360"/>
+      </w:pPr>
+    </w:lvl>
+    <w:lvl w:ilvl="5" w:tplc="0C0A001B" w:tentative="1">
+      <w:start w:val="1"/>
+      <w:numFmt w:val="lowerRoman"/>
+      <w:lvlText w:val="%6."/>
+      <w:lvlJc w:val="right"/>
+      <w:pPr>
+        <w:ind w:left="4320" w:hanging="180"/>
+      </w:pPr>
+    </w:lvl>
+    <w:lvl w:ilvl="6" w:tplc="0C0A000F" w:tentative="1">
+      <w:start w:val="1"/>
+      <w:numFmt w:val="decimal"/>
+      <w:lvlText w:val="%7."/>
+      <w:lvlJc w:val="left"/>
+      <w:pPr>
+        <w:ind w:left="5040" w:hanging="360"/>
+      </w:pPr>
+    </w:lvl>
+    <w:lvl w:ilvl="7" w:tplc="0C0A0019" w:tentative="1">
+      <w:start w:val="1"/>
+      <w:numFmt w:val="lowerLetter"/>
+      <w:lvlText w:val="%8."/>
+      <w:lvlJc w:val="left"/>
+      <w:pPr>
+        <w:ind w:left="5760" w:hanging="360"/>
+      </w:pPr>
+    </w:lvl>
+    <w:lvl w:ilvl="8" w:tplc="0C0A001B" w:tentative="1">
+      <w:start w:val="1"/>
+      <w:numFmt w:val="lowerRoman"/>
+      <w:lvlText w:val="%9."/>
+      <w:lvlJc w:val="right"/>
+      <w:pPr>
+        <w:ind w:left="6480" w:hanging="180"/>
+      </w:pPr>
+    </w:lvl>
+  </w:abstractNum>
+  <w:num w:numId="1">
+    <w:abstractNumId w:val="1"/>
+  </w:num>
+  <w:num w:numId="2">
+    <w:abstractNumId w:val="2"/>
+  </w:num>
+  <w:num w:numId="3">
+    <w:abstractNumId w:val="0"/>
+  </w:num>
+</w:numbering>
 </file>
 
 <file path=word/styles.xml><?xml version="1.0" encoding="utf-8"?>
@@ -172,6 +1098,75 @@
     <w:name w:val="Normal"/>
     <w:qFormat/>
   </w:style>
+  <w:style w:type="paragraph" w:styleId="Ttulo1">
+    <w:name w:val="heading 1"/>
+    <w:basedOn w:val="Normal"/>
+    <w:next w:val="Normal"/>
+    <w:link w:val="Ttulo1Car"/>
+    <w:uiPriority w:val="9"/>
+    <w:qFormat/>
+    <w:rsid w:val="00B80778"/>
+    <w:pPr>
+      <w:keepNext/>
+      <w:keepLines/>
+      <w:spacing w:before="480"/>
+      <w:outlineLvl w:val="0"/>
+    </w:pPr>
+    <w:rPr>
+      <w:rFonts w:asciiTheme="majorHAnsi" w:eastAsiaTheme="majorEastAsia" w:hAnsiTheme="majorHAnsi" w:cstheme="majorBidi"/>
+      <w:b/>
+      <w:bCs/>
+      <w:color w:val="345A8A" w:themeColor="accent1" w:themeShade="B5"/>
+      <w:sz w:val="32"/>
+      <w:szCs w:val="32"/>
+    </w:rPr>
+  </w:style>
+  <w:style w:type="paragraph" w:styleId="Ttulo2">
+    <w:name w:val="heading 2"/>
+    <w:basedOn w:val="Normal"/>
+    <w:next w:val="Normal"/>
+    <w:link w:val="Ttulo2Car"/>
+    <w:uiPriority w:val="9"/>
+    <w:unhideWhenUsed/>
+    <w:qFormat/>
+    <w:rsid w:val="00B80778"/>
+    <w:pPr>
+      <w:keepNext/>
+      <w:keepLines/>
+      <w:spacing w:before="200"/>
+      <w:outlineLvl w:val="1"/>
+    </w:pPr>
+    <w:rPr>
+      <w:rFonts w:asciiTheme="majorHAnsi" w:eastAsiaTheme="majorEastAsia" w:hAnsiTheme="majorHAnsi" w:cstheme="majorBidi"/>
+      <w:b/>
+      <w:bCs/>
+      <w:color w:val="4F81BD" w:themeColor="accent1"/>
+      <w:sz w:val="26"/>
+      <w:szCs w:val="26"/>
+    </w:rPr>
+  </w:style>
+  <w:style w:type="paragraph" w:styleId="Ttulo3">
+    <w:name w:val="heading 3"/>
+    <w:basedOn w:val="Normal"/>
+    <w:next w:val="Normal"/>
+    <w:link w:val="Ttulo3Car"/>
+    <w:uiPriority w:val="9"/>
+    <w:unhideWhenUsed/>
+    <w:qFormat/>
+    <w:rsid w:val="00B80778"/>
+    <w:pPr>
+      <w:keepNext/>
+      <w:keepLines/>
+      <w:spacing w:before="200"/>
+      <w:outlineLvl w:val="2"/>
+    </w:pPr>
+    <w:rPr>
+      <w:rFonts w:asciiTheme="majorHAnsi" w:eastAsiaTheme="majorEastAsia" w:hAnsiTheme="majorHAnsi" w:cstheme="majorBidi"/>
+      <w:b/>
+      <w:bCs/>
+      <w:color w:val="4F81BD" w:themeColor="accent1"/>
+    </w:rPr>
+  </w:style>
   <w:style w:type="character" w:default="1" w:styleId="Fuentedeprrafopredeter">
     <w:name w:val="Default Paragraph Font"/>
     <w:uiPriority w:val="1"/>
@@ -198,6 +1193,61 @@
     <w:uiPriority w:val="99"/>
     <w:semiHidden/>
     <w:unhideWhenUsed/>
+  </w:style>
+  <w:style w:type="paragraph" w:styleId="Prrafodelista">
+    <w:name w:val="List Paragraph"/>
+    <w:basedOn w:val="Normal"/>
+    <w:uiPriority w:val="34"/>
+    <w:qFormat/>
+    <w:rsid w:val="00B114B9"/>
+    <w:pPr>
+      <w:ind w:left="720"/>
+      <w:contextualSpacing/>
+      <w:jc w:val="both"/>
+    </w:pPr>
+  </w:style>
+  <w:style w:type="character" w:customStyle="1" w:styleId="Ttulo1Car">
+    <w:name w:val="Título 1 Car"/>
+    <w:basedOn w:val="Fuentedeprrafopredeter"/>
+    <w:link w:val="Ttulo1"/>
+    <w:uiPriority w:val="9"/>
+    <w:rsid w:val="00B80778"/>
+    <w:rPr>
+      <w:rFonts w:asciiTheme="majorHAnsi" w:eastAsiaTheme="majorEastAsia" w:hAnsiTheme="majorHAnsi" w:cstheme="majorBidi"/>
+      <w:b/>
+      <w:bCs/>
+      <w:color w:val="345A8A" w:themeColor="accent1" w:themeShade="B5"/>
+      <w:sz w:val="32"/>
+      <w:szCs w:val="32"/>
+    </w:rPr>
+  </w:style>
+  <w:style w:type="character" w:customStyle="1" w:styleId="Ttulo2Car">
+    <w:name w:val="Título 2 Car"/>
+    <w:basedOn w:val="Fuentedeprrafopredeter"/>
+    <w:link w:val="Ttulo2"/>
+    <w:uiPriority w:val="9"/>
+    <w:rsid w:val="00B80778"/>
+    <w:rPr>
+      <w:rFonts w:asciiTheme="majorHAnsi" w:eastAsiaTheme="majorEastAsia" w:hAnsiTheme="majorHAnsi" w:cstheme="majorBidi"/>
+      <w:b/>
+      <w:bCs/>
+      <w:color w:val="4F81BD" w:themeColor="accent1"/>
+      <w:sz w:val="26"/>
+      <w:szCs w:val="26"/>
+    </w:rPr>
+  </w:style>
+  <w:style w:type="character" w:customStyle="1" w:styleId="Ttulo3Car">
+    <w:name w:val="Título 3 Car"/>
+    <w:basedOn w:val="Fuentedeprrafopredeter"/>
+    <w:link w:val="Ttulo3"/>
+    <w:uiPriority w:val="9"/>
+    <w:rsid w:val="00B80778"/>
+    <w:rPr>
+      <w:rFonts w:asciiTheme="majorHAnsi" w:eastAsiaTheme="majorEastAsia" w:hAnsiTheme="majorHAnsi" w:cstheme="majorBidi"/>
+      <w:b/>
+      <w:bCs/>
+      <w:color w:val="4F81BD" w:themeColor="accent1"/>
+    </w:rPr>
   </w:style>
 </w:styles>
 </file>
@@ -358,6 +1408,75 @@
     <w:name w:val="Normal"/>
     <w:qFormat/>
   </w:style>
+  <w:style w:type="paragraph" w:styleId="Ttulo1">
+    <w:name w:val="heading 1"/>
+    <w:basedOn w:val="Normal"/>
+    <w:next w:val="Normal"/>
+    <w:link w:val="Ttulo1Car"/>
+    <w:uiPriority w:val="9"/>
+    <w:qFormat/>
+    <w:rsid w:val="00B80778"/>
+    <w:pPr>
+      <w:keepNext/>
+      <w:keepLines/>
+      <w:spacing w:before="480"/>
+      <w:outlineLvl w:val="0"/>
+    </w:pPr>
+    <w:rPr>
+      <w:rFonts w:asciiTheme="majorHAnsi" w:eastAsiaTheme="majorEastAsia" w:hAnsiTheme="majorHAnsi" w:cstheme="majorBidi"/>
+      <w:b/>
+      <w:bCs/>
+      <w:color w:val="345A8A" w:themeColor="accent1" w:themeShade="B5"/>
+      <w:sz w:val="32"/>
+      <w:szCs w:val="32"/>
+    </w:rPr>
+  </w:style>
+  <w:style w:type="paragraph" w:styleId="Ttulo2">
+    <w:name w:val="heading 2"/>
+    <w:basedOn w:val="Normal"/>
+    <w:next w:val="Normal"/>
+    <w:link w:val="Ttulo2Car"/>
+    <w:uiPriority w:val="9"/>
+    <w:unhideWhenUsed/>
+    <w:qFormat/>
+    <w:rsid w:val="00B80778"/>
+    <w:pPr>
+      <w:keepNext/>
+      <w:keepLines/>
+      <w:spacing w:before="200"/>
+      <w:outlineLvl w:val="1"/>
+    </w:pPr>
+    <w:rPr>
+      <w:rFonts w:asciiTheme="majorHAnsi" w:eastAsiaTheme="majorEastAsia" w:hAnsiTheme="majorHAnsi" w:cstheme="majorBidi"/>
+      <w:b/>
+      <w:bCs/>
+      <w:color w:val="4F81BD" w:themeColor="accent1"/>
+      <w:sz w:val="26"/>
+      <w:szCs w:val="26"/>
+    </w:rPr>
+  </w:style>
+  <w:style w:type="paragraph" w:styleId="Ttulo3">
+    <w:name w:val="heading 3"/>
+    <w:basedOn w:val="Normal"/>
+    <w:next w:val="Normal"/>
+    <w:link w:val="Ttulo3Car"/>
+    <w:uiPriority w:val="9"/>
+    <w:unhideWhenUsed/>
+    <w:qFormat/>
+    <w:rsid w:val="00B80778"/>
+    <w:pPr>
+      <w:keepNext/>
+      <w:keepLines/>
+      <w:spacing w:before="200"/>
+      <w:outlineLvl w:val="2"/>
+    </w:pPr>
+    <w:rPr>
+      <w:rFonts w:asciiTheme="majorHAnsi" w:eastAsiaTheme="majorEastAsia" w:hAnsiTheme="majorHAnsi" w:cstheme="majorBidi"/>
+      <w:b/>
+      <w:bCs/>
+      <w:color w:val="4F81BD" w:themeColor="accent1"/>
+    </w:rPr>
+  </w:style>
   <w:style w:type="character" w:default="1" w:styleId="Fuentedeprrafopredeter">
     <w:name w:val="Default Paragraph Font"/>
     <w:uiPriority w:val="1"/>
@@ -384,6 +1503,61 @@
     <w:uiPriority w:val="99"/>
     <w:semiHidden/>
     <w:unhideWhenUsed/>
+  </w:style>
+  <w:style w:type="paragraph" w:styleId="Prrafodelista">
+    <w:name w:val="List Paragraph"/>
+    <w:basedOn w:val="Normal"/>
+    <w:uiPriority w:val="34"/>
+    <w:qFormat/>
+    <w:rsid w:val="00B114B9"/>
+    <w:pPr>
+      <w:ind w:left="720"/>
+      <w:contextualSpacing/>
+      <w:jc w:val="both"/>
+    </w:pPr>
+  </w:style>
+  <w:style w:type="character" w:customStyle="1" w:styleId="Ttulo1Car">
+    <w:name w:val="Título 1 Car"/>
+    <w:basedOn w:val="Fuentedeprrafopredeter"/>
+    <w:link w:val="Ttulo1"/>
+    <w:uiPriority w:val="9"/>
+    <w:rsid w:val="00B80778"/>
+    <w:rPr>
+      <w:rFonts w:asciiTheme="majorHAnsi" w:eastAsiaTheme="majorEastAsia" w:hAnsiTheme="majorHAnsi" w:cstheme="majorBidi"/>
+      <w:b/>
+      <w:bCs/>
+      <w:color w:val="345A8A" w:themeColor="accent1" w:themeShade="B5"/>
+      <w:sz w:val="32"/>
+      <w:szCs w:val="32"/>
+    </w:rPr>
+  </w:style>
+  <w:style w:type="character" w:customStyle="1" w:styleId="Ttulo2Car">
+    <w:name w:val="Título 2 Car"/>
+    <w:basedOn w:val="Fuentedeprrafopredeter"/>
+    <w:link w:val="Ttulo2"/>
+    <w:uiPriority w:val="9"/>
+    <w:rsid w:val="00B80778"/>
+    <w:rPr>
+      <w:rFonts w:asciiTheme="majorHAnsi" w:eastAsiaTheme="majorEastAsia" w:hAnsiTheme="majorHAnsi" w:cstheme="majorBidi"/>
+      <w:b/>
+      <w:bCs/>
+      <w:color w:val="4F81BD" w:themeColor="accent1"/>
+      <w:sz w:val="26"/>
+      <w:szCs w:val="26"/>
+    </w:rPr>
+  </w:style>
+  <w:style w:type="character" w:customStyle="1" w:styleId="Ttulo3Car">
+    <w:name w:val="Título 3 Car"/>
+    <w:basedOn w:val="Fuentedeprrafopredeter"/>
+    <w:link w:val="Ttulo3"/>
+    <w:uiPriority w:val="9"/>
+    <w:rsid w:val="00B80778"/>
+    <w:rPr>
+      <w:rFonts w:asciiTheme="majorHAnsi" w:eastAsiaTheme="majorEastAsia" w:hAnsiTheme="majorHAnsi" w:cstheme="majorBidi"/>
+      <w:b/>
+      <w:bCs/>
+      <w:color w:val="4F81BD" w:themeColor="accent1"/>
+    </w:rPr>
   </w:style>
 </w:styles>
 </file>

</xml_diff>

<commit_message>
Creación de entidades a partir de una DB
Se crearon las entidades que se encargaran de poder manipular los datos
de la Base de Datos MySQL.
Se agregó de igual manera el bundle SaadTazi/GChartBundle para poder
realizar gráficos.
El método allTeamsAction() fue modificado para que pudiera mostrar
todos los equipos que existen en la base de datos además de que se
adicionó código para que pudiera crear una gráfica.
La variable con los datos para generar la gráfica, es tomada en el
archivo viewAllTeams.html.twig y allí se crea.
</commit_message>
<xml_diff>
--- a/Especificaciones.docx
+++ b/Especificaciones.docx
@@ -543,6 +543,7 @@
         </w:numPr>
       </w:pPr>
       <w:r>
+        <w:lastRenderedPageBreak/>
         <w:t xml:space="preserve">El usuario podrá ver las jornadas previas </w:t>
       </w:r>
       <w:r>
@@ -593,19 +594,58 @@
       <w:r>
         <w:t>Se ordenarán del de mayor puntos hasta del menor.</w:t>
       </w:r>
+    </w:p>
+    <w:p/>
+    <w:p>
+      <w:pPr>
+        <w:pStyle w:val="Ttulo3"/>
+      </w:pPr>
+      <w:r>
+        <w:t>TABLA DE POSICIONES GENERAL</w:t>
+      </w:r>
+    </w:p>
+    <w:p/>
+    <w:p>
+      <w:r>
+        <w:t>Que el administrador pueda agregar las jornadas  y que los usuarios puedan verlos</w:t>
+      </w:r>
+    </w:p>
+    <w:p/>
+    <w:p>
+      <w:r>
+        <w:t>Agregar a la tabla de jornadas (</w:t>
+      </w:r>
+      <w:proofErr w:type="spellStart"/>
+      <w:r>
+        <w:t>season</w:t>
+      </w:r>
+      <w:proofErr w:type="spellEnd"/>
+      <w:r>
+        <w:t xml:space="preserve">) un campo para especificar la fecha y hora hasta que el sistema le permitirá subir a los usuarios sus </w:t>
+      </w:r>
+      <w:r>
+        <w:t>pronósticos</w:t>
+      </w:r>
+    </w:p>
+    <w:p/>
+    <w:p>
+      <w:r>
+        <w:t xml:space="preserve">El usuario que rellena la quiniela , podrá marcar el juego que desea sea </w:t>
+      </w:r>
+      <w:proofErr w:type="spellStart"/>
+      <w:r>
+        <w:t>dobel</w:t>
+      </w:r>
+      <w:proofErr w:type="spellEnd"/>
+    </w:p>
+    <w:p/>
+    <w:p>
+      <w:r>
+        <w:t>El usuario podrá realizar su predicción en un formulario</w:t>
+      </w:r>
       <w:bookmarkStart w:id="0" w:name="_GoBack"/>
       <w:bookmarkEnd w:id="0"/>
     </w:p>
-    <w:p/>
-    <w:p>
-      <w:pPr>
-        <w:pStyle w:val="Ttulo3"/>
-      </w:pPr>
-      <w:r>
-        <w:t>TABLA DE POSICIONES GENERAL</w:t>
-      </w:r>
-    </w:p>
-    <w:p/>
     <w:sectPr>
       <w:pgSz w:w="12240" w:h="15840"/>
       <w:pgMar w:top="1417" w:right="1701" w:bottom="1417" w:left="1701" w:header="708" w:footer="708" w:gutter="0"/>

</xml_diff>